<commit_message>
Add ADC_BienTro_STM32 and update BaoCao
</commit_message>
<xml_diff>
--- a/BaoCao.docx
+++ b/BaoCao.docx
@@ -1013,7 +1013,7 @@
       <w:r>
         <w:fldChar w:fldCharType="separate"/>
       </w:r>
-      <w:hyperlink w:anchor="_Toc90359354" w:history="1">
+      <w:hyperlink w:anchor="_Toc90618274" w:history="1">
         <w:r>
           <w:rPr>
             <w:rStyle w:val="Hyperlink"/>
@@ -1040,7 +1040,7 @@
             <w:noProof/>
             <w:webHidden/>
           </w:rPr>
-          <w:instrText xml:space="preserve"> PAGEREF _Toc90359354 \h </w:instrText>
+          <w:instrText xml:space="preserve"> PAGEREF _Toc90618274 \h </w:instrText>
         </w:r>
         <w:r>
           <w:rPr>
@@ -1082,7 +1082,7 @@
           <w:noProof/>
         </w:rPr>
       </w:pPr>
-      <w:hyperlink w:anchor="_Toc90359355" w:history="1">
+      <w:hyperlink w:anchor="_Toc90618275" w:history="1">
         <w:r>
           <w:rPr>
             <w:rStyle w:val="Hyperlink"/>
@@ -1109,7 +1109,7 @@
             <w:noProof/>
             <w:webHidden/>
           </w:rPr>
-          <w:instrText xml:space="preserve"> PAGEREF _Toc90359355 \h </w:instrText>
+          <w:instrText xml:space="preserve"> PAGEREF _Toc90618275 \h </w:instrText>
         </w:r>
         <w:r>
           <w:rPr>
@@ -1151,7 +1151,7 @@
           <w:noProof/>
         </w:rPr>
       </w:pPr>
-      <w:hyperlink w:anchor="_Toc90359356" w:history="1">
+      <w:hyperlink w:anchor="_Toc90618276" w:history="1">
         <w:r>
           <w:rPr>
             <w:rStyle w:val="Hyperlink"/>
@@ -1178,7 +1178,7 @@
             <w:noProof/>
             <w:webHidden/>
           </w:rPr>
-          <w:instrText xml:space="preserve"> PAGEREF _Toc90359356 \h </w:instrText>
+          <w:instrText xml:space="preserve"> PAGEREF _Toc90618276 \h </w:instrText>
         </w:r>
         <w:r>
           <w:rPr>
@@ -1220,7 +1220,7 @@
           <w:noProof/>
         </w:rPr>
       </w:pPr>
-      <w:hyperlink w:anchor="_Toc90359357" w:history="1">
+      <w:hyperlink w:anchor="_Toc90618277" w:history="1">
         <w:r>
           <w:rPr>
             <w:rStyle w:val="Hyperlink"/>
@@ -1247,7 +1247,7 @@
             <w:noProof/>
             <w:webHidden/>
           </w:rPr>
-          <w:instrText xml:space="preserve"> PAGEREF _Toc90359357 \h </w:instrText>
+          <w:instrText xml:space="preserve"> PAGEREF _Toc90618277 \h </w:instrText>
         </w:r>
         <w:r>
           <w:rPr>
@@ -1289,7 +1289,7 @@
           <w:noProof/>
         </w:rPr>
       </w:pPr>
-      <w:hyperlink w:anchor="_Toc90359358" w:history="1">
+      <w:hyperlink w:anchor="_Toc90618278" w:history="1">
         <w:r>
           <w:rPr>
             <w:rStyle w:val="Hyperlink"/>
@@ -1316,7 +1316,7 @@
             <w:noProof/>
             <w:webHidden/>
           </w:rPr>
-          <w:instrText xml:space="preserve"> PAGEREF _Toc90359358 \h </w:instrText>
+          <w:instrText xml:space="preserve"> PAGEREF _Toc90618278 \h </w:instrText>
         </w:r>
         <w:r>
           <w:rPr>
@@ -1358,7 +1358,7 @@
           <w:noProof/>
         </w:rPr>
       </w:pPr>
-      <w:hyperlink w:anchor="_Toc90359359" w:history="1">
+      <w:hyperlink w:anchor="_Toc90618279" w:history="1">
         <w:r>
           <w:rPr>
             <w:rStyle w:val="Hyperlink"/>
@@ -1385,7 +1385,7 @@
             <w:noProof/>
             <w:webHidden/>
           </w:rPr>
-          <w:instrText xml:space="preserve"> PAGEREF _Toc90359359 \h </w:instrText>
+          <w:instrText xml:space="preserve"> PAGEREF _Toc90618279 \h </w:instrText>
         </w:r>
         <w:r>
           <w:rPr>
@@ -1427,7 +1427,7 @@
           <w:noProof/>
         </w:rPr>
       </w:pPr>
-      <w:hyperlink w:anchor="_Toc90359360" w:history="1">
+      <w:hyperlink w:anchor="_Toc90618280" w:history="1">
         <w:r>
           <w:rPr>
             <w:rStyle w:val="Hyperlink"/>
@@ -1454,7 +1454,7 @@
             <w:noProof/>
             <w:webHidden/>
           </w:rPr>
-          <w:instrText xml:space="preserve"> PAGEREF _Toc90359360 \h </w:instrText>
+          <w:instrText xml:space="preserve"> PAGEREF _Toc90618280 \h </w:instrText>
         </w:r>
         <w:r>
           <w:rPr>
@@ -1496,7 +1496,7 @@
           <w:noProof/>
         </w:rPr>
       </w:pPr>
-      <w:hyperlink w:anchor="_Toc90359361" w:history="1">
+      <w:hyperlink w:anchor="_Toc90618281" w:history="1">
         <w:r>
           <w:rPr>
             <w:rStyle w:val="Hyperlink"/>
@@ -1523,7 +1523,7 @@
             <w:noProof/>
             <w:webHidden/>
           </w:rPr>
-          <w:instrText xml:space="preserve"> PAGEREF _Toc90359361 \h </w:instrText>
+          <w:instrText xml:space="preserve"> PAGEREF _Toc90618281 \h </w:instrText>
         </w:r>
         <w:r>
           <w:rPr>
@@ -1565,7 +1565,7 @@
           <w:noProof/>
         </w:rPr>
       </w:pPr>
-      <w:hyperlink w:anchor="_Toc90359362" w:history="1">
+      <w:hyperlink w:anchor="_Toc90618282" w:history="1">
         <w:r>
           <w:rPr>
             <w:rStyle w:val="Hyperlink"/>
@@ -1592,7 +1592,7 @@
             <w:noProof/>
             <w:webHidden/>
           </w:rPr>
-          <w:instrText xml:space="preserve"> PAGEREF _Toc90359362 \h </w:instrText>
+          <w:instrText xml:space="preserve"> PAGEREF _Toc90618282 \h </w:instrText>
         </w:r>
         <w:r>
           <w:rPr>
@@ -1634,7 +1634,7 @@
           <w:noProof/>
         </w:rPr>
       </w:pPr>
-      <w:hyperlink w:anchor="_Toc90359363" w:history="1">
+      <w:hyperlink w:anchor="_Toc90618283" w:history="1">
         <w:r>
           <w:rPr>
             <w:rStyle w:val="Hyperlink"/>
@@ -1661,7 +1661,7 @@
             <w:noProof/>
             <w:webHidden/>
           </w:rPr>
-          <w:instrText xml:space="preserve"> PAGEREF _Toc90359363 \h </w:instrText>
+          <w:instrText xml:space="preserve"> PAGEREF _Toc90618283 \h </w:instrText>
         </w:r>
         <w:r>
           <w:rPr>
@@ -1703,7 +1703,7 @@
           <w:noProof/>
         </w:rPr>
       </w:pPr>
-      <w:hyperlink w:anchor="_Toc90359364" w:history="1">
+      <w:hyperlink w:anchor="_Toc90618284" w:history="1">
         <w:r>
           <w:rPr>
             <w:rStyle w:val="Hyperlink"/>
@@ -1730,7 +1730,7 @@
             <w:noProof/>
             <w:webHidden/>
           </w:rPr>
-          <w:instrText xml:space="preserve"> PAGEREF _Toc90359364 \h </w:instrText>
+          <w:instrText xml:space="preserve"> PAGEREF _Toc90618284 \h </w:instrText>
         </w:r>
         <w:r>
           <w:rPr>
@@ -1772,7 +1772,7 @@
           <w:noProof/>
         </w:rPr>
       </w:pPr>
-      <w:hyperlink w:anchor="_Toc90359365" w:history="1">
+      <w:hyperlink w:anchor="_Toc90618285" w:history="1">
         <w:r>
           <w:rPr>
             <w:rStyle w:val="Hyperlink"/>
@@ -1799,7 +1799,7 @@
             <w:noProof/>
             <w:webHidden/>
           </w:rPr>
-          <w:instrText xml:space="preserve"> PAGEREF _Toc90359365 \h </w:instrText>
+          <w:instrText xml:space="preserve"> PAGEREF _Toc90618285 \h </w:instrText>
         </w:r>
         <w:r>
           <w:rPr>
@@ -1841,7 +1841,7 @@
           <w:noProof/>
         </w:rPr>
       </w:pPr>
-      <w:hyperlink w:anchor="_Toc90359366" w:history="1">
+      <w:hyperlink w:anchor="_Toc90618286" w:history="1">
         <w:r>
           <w:rPr>
             <w:rStyle w:val="Hyperlink"/>
@@ -1868,7 +1868,7 @@
             <w:noProof/>
             <w:webHidden/>
           </w:rPr>
-          <w:instrText xml:space="preserve"> PAGEREF _Toc90359366 \h </w:instrText>
+          <w:instrText xml:space="preserve"> PAGEREF _Toc90618286 \h </w:instrText>
         </w:r>
         <w:r>
           <w:rPr>
@@ -1910,7 +1910,7 @@
           <w:noProof/>
         </w:rPr>
       </w:pPr>
-      <w:hyperlink w:anchor="_Toc90359367" w:history="1">
+      <w:hyperlink w:anchor="_Toc90618287" w:history="1">
         <w:r>
           <w:rPr>
             <w:rStyle w:val="Hyperlink"/>
@@ -1937,7 +1937,7 @@
             <w:noProof/>
             <w:webHidden/>
           </w:rPr>
-          <w:instrText xml:space="preserve"> PAGEREF _Toc90359367 \h </w:instrText>
+          <w:instrText xml:space="preserve"> PAGEREF _Toc90618287 \h </w:instrText>
         </w:r>
         <w:r>
           <w:rPr>
@@ -1979,7 +1979,7 @@
           <w:noProof/>
         </w:rPr>
       </w:pPr>
-      <w:hyperlink w:anchor="_Toc90359368" w:history="1">
+      <w:hyperlink w:anchor="_Toc90618288" w:history="1">
         <w:r>
           <w:rPr>
             <w:rStyle w:val="Hyperlink"/>
@@ -2006,7 +2006,7 @@
             <w:noProof/>
             <w:webHidden/>
           </w:rPr>
-          <w:instrText xml:space="preserve"> PAGEREF _Toc90359368 \h </w:instrText>
+          <w:instrText xml:space="preserve"> PAGEREF _Toc90618288 \h </w:instrText>
         </w:r>
         <w:r>
           <w:rPr>
@@ -2048,7 +2048,7 @@
           <w:noProof/>
         </w:rPr>
       </w:pPr>
-      <w:hyperlink w:anchor="_Toc90359369" w:history="1">
+      <w:hyperlink w:anchor="_Toc90618289" w:history="1">
         <w:r>
           <w:rPr>
             <w:rStyle w:val="Hyperlink"/>
@@ -2075,7 +2075,7 @@
             <w:noProof/>
             <w:webHidden/>
           </w:rPr>
-          <w:instrText xml:space="preserve"> PAGEREF _Toc90359369 \h </w:instrText>
+          <w:instrText xml:space="preserve"> PAGEREF _Toc90618289 \h </w:instrText>
         </w:r>
         <w:r>
           <w:rPr>
@@ -2117,7 +2117,7 @@
           <w:noProof/>
         </w:rPr>
       </w:pPr>
-      <w:hyperlink w:anchor="_Toc90359370" w:history="1">
+      <w:hyperlink w:anchor="_Toc90618290" w:history="1">
         <w:r>
           <w:rPr>
             <w:rStyle w:val="Hyperlink"/>
@@ -2144,7 +2144,7 @@
             <w:noProof/>
             <w:webHidden/>
           </w:rPr>
-          <w:instrText xml:space="preserve"> PAGEREF _Toc90359370 \h </w:instrText>
+          <w:instrText xml:space="preserve"> PAGEREF _Toc90618290 \h </w:instrText>
         </w:r>
         <w:r>
           <w:rPr>
@@ -2186,7 +2186,7 @@
           <w:noProof/>
         </w:rPr>
       </w:pPr>
-      <w:hyperlink w:anchor="_Toc90359371" w:history="1">
+      <w:hyperlink w:anchor="_Toc90618291" w:history="1">
         <w:r>
           <w:rPr>
             <w:rStyle w:val="Hyperlink"/>
@@ -2213,7 +2213,7 @@
             <w:noProof/>
             <w:webHidden/>
           </w:rPr>
-          <w:instrText xml:space="preserve"> PAGEREF _Toc90359371 \h </w:instrText>
+          <w:instrText xml:space="preserve"> PAGEREF _Toc90618291 \h </w:instrText>
         </w:r>
         <w:r>
           <w:rPr>
@@ -2306,7 +2306,7 @@
           <w:noProof/>
         </w:rPr>
       </w:pPr>
-      <w:hyperlink w:anchor="_Toc90359372" w:history="1">
+      <w:hyperlink w:anchor="_Toc90618292" w:history="1">
         <w:r>
           <w:rPr>
             <w:rStyle w:val="Hyperlink"/>
@@ -2333,7 +2333,7 @@
             <w:noProof/>
             <w:webHidden/>
           </w:rPr>
-          <w:instrText xml:space="preserve"> PAGEREF _Toc90359372 \h </w:instrText>
+          <w:instrText xml:space="preserve"> PAGEREF _Toc90618292 \h </w:instrText>
         </w:r>
         <w:r>
           <w:rPr>
@@ -2375,7 +2375,7 @@
           <w:noProof/>
         </w:rPr>
       </w:pPr>
-      <w:hyperlink w:anchor="_Toc90359373" w:history="1">
+      <w:hyperlink w:anchor="_Toc90618293" w:history="1">
         <w:r>
           <w:rPr>
             <w:rStyle w:val="Hyperlink"/>
@@ -2402,7 +2402,7 @@
             <w:noProof/>
             <w:webHidden/>
           </w:rPr>
-          <w:instrText xml:space="preserve"> PAGEREF _Toc90359373 \h </w:instrText>
+          <w:instrText xml:space="preserve"> PAGEREF _Toc90618293 \h </w:instrText>
         </w:r>
         <w:r>
           <w:rPr>
@@ -2444,7 +2444,7 @@
           <w:noProof/>
         </w:rPr>
       </w:pPr>
-      <w:hyperlink w:anchor="_Toc90359374" w:history="1">
+      <w:hyperlink w:anchor="_Toc90618294" w:history="1">
         <w:r>
           <w:rPr>
             <w:rStyle w:val="Hyperlink"/>
@@ -2471,7 +2471,7 @@
             <w:noProof/>
             <w:webHidden/>
           </w:rPr>
-          <w:instrText xml:space="preserve"> PAGEREF _Toc90359374 \h </w:instrText>
+          <w:instrText xml:space="preserve"> PAGEREF _Toc90618294 \h </w:instrText>
         </w:r>
         <w:r>
           <w:rPr>
@@ -2513,7 +2513,7 @@
           <w:noProof/>
         </w:rPr>
       </w:pPr>
-      <w:hyperlink w:anchor="_Toc90359375" w:history="1">
+      <w:hyperlink w:anchor="_Toc90618295" w:history="1">
         <w:r>
           <w:rPr>
             <w:rStyle w:val="Hyperlink"/>
@@ -2540,7 +2540,7 @@
             <w:noProof/>
             <w:webHidden/>
           </w:rPr>
-          <w:instrText xml:space="preserve"> PAGEREF _Toc90359375 \h </w:instrText>
+          <w:instrText xml:space="preserve"> PAGEREF _Toc90618295 \h </w:instrText>
         </w:r>
         <w:r>
           <w:rPr>
@@ -2582,7 +2582,7 @@
           <w:noProof/>
         </w:rPr>
       </w:pPr>
-      <w:hyperlink w:anchor="_Toc90359376" w:history="1">
+      <w:hyperlink w:anchor="_Toc90618296" w:history="1">
         <w:r>
           <w:rPr>
             <w:rStyle w:val="Hyperlink"/>
@@ -2609,7 +2609,7 @@
             <w:noProof/>
             <w:webHidden/>
           </w:rPr>
-          <w:instrText xml:space="preserve"> PAGEREF _Toc90359376 \h </w:instrText>
+          <w:instrText xml:space="preserve"> PAGEREF _Toc90618296 \h </w:instrText>
         </w:r>
         <w:r>
           <w:rPr>
@@ -2651,13 +2651,13 @@
           <w:noProof/>
         </w:rPr>
       </w:pPr>
-      <w:hyperlink w:anchor="_Toc90359377" w:history="1">
+      <w:hyperlink w:anchor="_Toc90618297" w:history="1">
         <w:r>
           <w:rPr>
             <w:rStyle w:val="Hyperlink"/>
             <w:noProof/>
           </w:rPr>
-          <w:t>Bài 6. Điều kiển Motor - STM32</w:t>
+          <w:t>Bài 6. Điều kiển Motor - STM32 (lập trình timer cơ bản)</w:t>
         </w:r>
         <w:r>
           <w:rPr>
@@ -2678,7 +2678,7 @@
             <w:noProof/>
             <w:webHidden/>
           </w:rPr>
-          <w:instrText xml:space="preserve"> PAGEREF _Toc90359377 \h </w:instrText>
+          <w:instrText xml:space="preserve"> PAGEREF _Toc90618297 \h </w:instrText>
         </w:r>
         <w:r>
           <w:rPr>
@@ -2711,6 +2711,75 @@
     </w:p>
     <w:p>
       <w:pPr>
+        <w:pStyle w:val="TOC1"/>
+        <w:tabs>
+          <w:tab w:val="right" w:leader="dot" w:pos="9350"/>
+        </w:tabs>
+        <w:rPr>
+          <w:rFonts w:eastAsiaTheme="minorEastAsia"/>
+          <w:noProof/>
+        </w:rPr>
+      </w:pPr>
+      <w:hyperlink w:anchor="_Toc90618298" w:history="1">
+        <w:r>
+          <w:rPr>
+            <w:rStyle w:val="Hyperlink"/>
+            <w:noProof/>
+          </w:rPr>
+          <w:t>Bài 7. Chuyển đổi tín hiệu analog nhận được từ chiết áp sang tín hiệu số (ADC)</w:t>
+        </w:r>
+        <w:r>
+          <w:rPr>
+            <w:noProof/>
+            <w:webHidden/>
+          </w:rPr>
+          <w:tab/>
+        </w:r>
+        <w:r>
+          <w:rPr>
+            <w:noProof/>
+            <w:webHidden/>
+          </w:rPr>
+          <w:fldChar w:fldCharType="begin"/>
+        </w:r>
+        <w:r>
+          <w:rPr>
+            <w:noProof/>
+            <w:webHidden/>
+          </w:rPr>
+          <w:instrText xml:space="preserve"> PAGEREF _Toc90618298 \h </w:instrText>
+        </w:r>
+        <w:r>
+          <w:rPr>
+            <w:noProof/>
+            <w:webHidden/>
+          </w:rPr>
+        </w:r>
+        <w:r>
+          <w:rPr>
+            <w:noProof/>
+            <w:webHidden/>
+          </w:rPr>
+          <w:fldChar w:fldCharType="separate"/>
+        </w:r>
+        <w:r>
+          <w:rPr>
+            <w:noProof/>
+            <w:webHidden/>
+          </w:rPr>
+          <w:t>63</w:t>
+        </w:r>
+        <w:r>
+          <w:rPr>
+            <w:noProof/>
+            <w:webHidden/>
+          </w:rPr>
+          <w:fldChar w:fldCharType="end"/>
+        </w:r>
+      </w:hyperlink>
+    </w:p>
+    <w:p>
+      <w:pPr>
         <w:jc w:val="both"/>
       </w:pPr>
       <w:r>
@@ -2735,7 +2804,7 @@
         <w:pStyle w:val="Heading1"/>
         <w:jc w:val="both"/>
       </w:pPr>
-      <w:bookmarkStart w:id="0" w:name="_Toc90359354"/>
+      <w:bookmarkStart w:id="0" w:name="_Toc90618274"/>
       <w:r>
         <w:t>Bài 1. Nháy Led</w:t>
       </w:r>
@@ -3191,7 +3260,7 @@
         <w:pStyle w:val="Heading1"/>
         <w:jc w:val="both"/>
       </w:pPr>
-      <w:bookmarkStart w:id="1" w:name="_Toc90359355"/>
+      <w:bookmarkStart w:id="1" w:name="_Toc90618275"/>
       <w:r>
         <w:lastRenderedPageBreak/>
         <w:t>Bài 2. Nhấn nút bật LED</w:t>
@@ -3747,7 +3816,7 @@
         <w:pStyle w:val="Heading1"/>
         <w:jc w:val="both"/>
       </w:pPr>
-      <w:bookmarkStart w:id="2" w:name="_Toc90359356"/>
+      <w:bookmarkStart w:id="2" w:name="_Toc90618276"/>
       <w:r>
         <w:lastRenderedPageBreak/>
         <w:t>Bài 3. Cảm biến nhiệt độ TMP36</w:t>
@@ -4200,15 +4269,7 @@
           <w:sz w:val="26"/>
           <w:szCs w:val="26"/>
         </w:rPr>
-        <w:t xml:space="preserve">: </w:t>
-      </w:r>
-      <w:r>
-        <w:rPr>
-          <w:rFonts w:ascii="Times New Roman" w:hAnsi="Times New Roman" w:cs="Times New Roman"/>
-          <w:sz w:val="26"/>
-          <w:szCs w:val="26"/>
-        </w:rPr>
-        <w:t>c</w:t>
+        <w:t>: c</w:t>
       </w:r>
       <w:r>
         <w:rPr>
@@ -4236,16 +4297,7 @@
           <w:sz w:val="25"/>
           <w:szCs w:val="25"/>
         </w:rPr>
-        <w:t> độ C. Khi Arduino làm việc nó sẽ trả tín hiệu tương tự này về giá trị từ 0-1023</w:t>
-      </w:r>
-      <w:r>
-        <w:rPr>
-          <w:rFonts w:ascii="Segoe UI" w:hAnsi="Segoe UI" w:cs="Segoe UI"/>
-          <w:color w:val="000000"/>
-          <w:sz w:val="25"/>
-          <w:szCs w:val="25"/>
-        </w:rPr>
-        <w:t>.</w:t>
+        <w:t> độ C. Khi Arduino làm việc nó sẽ trả tín hiệu tương tự này về giá trị từ 0-1023.</w:t>
       </w:r>
     </w:p>
     <w:p>
@@ -4666,7 +4718,7 @@
         <w:pStyle w:val="Heading1"/>
         <w:jc w:val="both"/>
       </w:pPr>
-      <w:bookmarkStart w:id="3" w:name="_Toc90359357"/>
+      <w:bookmarkStart w:id="3" w:name="_Toc90618277"/>
       <w:r>
         <w:t xml:space="preserve">Bài </w:t>
       </w:r>
@@ -5212,7 +5264,7 @@
         <w:pStyle w:val="Heading1"/>
         <w:jc w:val="both"/>
       </w:pPr>
-      <w:bookmarkStart w:id="4" w:name="_Toc90359358"/>
+      <w:bookmarkStart w:id="4" w:name="_Toc90618278"/>
       <w:r>
         <w:lastRenderedPageBreak/>
         <w:t xml:space="preserve">Bài </w:t>
@@ -5969,7 +6021,7 @@
         <w:pStyle w:val="Heading1"/>
         <w:jc w:val="both"/>
       </w:pPr>
-      <w:bookmarkStart w:id="5" w:name="_Toc90359359"/>
+      <w:bookmarkStart w:id="5" w:name="_Toc90618279"/>
       <w:r>
         <w:t xml:space="preserve">Bài </w:t>
       </w:r>
@@ -6551,7 +6603,7 @@
         <w:pStyle w:val="Heading1"/>
         <w:jc w:val="both"/>
       </w:pPr>
-      <w:bookmarkStart w:id="6" w:name="_Toc90359360"/>
+      <w:bookmarkStart w:id="6" w:name="_Toc90618280"/>
       <w:r>
         <w:lastRenderedPageBreak/>
         <w:t xml:space="preserve">Bài </w:t>
@@ -7927,7 +7979,7 @@
         <w:pStyle w:val="Heading1"/>
         <w:jc w:val="both"/>
       </w:pPr>
-      <w:bookmarkStart w:id="7" w:name="_Toc90359361"/>
+      <w:bookmarkStart w:id="7" w:name="_Toc90618281"/>
       <w:r>
         <w:lastRenderedPageBreak/>
         <w:t xml:space="preserve">Bài </w:t>
@@ -9031,7 +9083,7 @@
         <w:pStyle w:val="Heading1"/>
         <w:jc w:val="both"/>
       </w:pPr>
-      <w:bookmarkStart w:id="8" w:name="_Toc90359362"/>
+      <w:bookmarkStart w:id="8" w:name="_Toc90618282"/>
       <w:r>
         <w:t xml:space="preserve">Bài </w:t>
       </w:r>
@@ -9840,7 +9892,7 @@
         <w:pStyle w:val="Heading1"/>
         <w:jc w:val="both"/>
       </w:pPr>
-      <w:bookmarkStart w:id="9" w:name="_Toc90359363"/>
+      <w:bookmarkStart w:id="9" w:name="_Toc90618283"/>
       <w:r>
         <w:t>Bài 1</w:t>
       </w:r>
@@ -10904,7 +10956,7 @@
         <w:pStyle w:val="Heading1"/>
         <w:jc w:val="both"/>
       </w:pPr>
-      <w:bookmarkStart w:id="10" w:name="_Toc90359364"/>
+      <w:bookmarkStart w:id="10" w:name="_Toc90618284"/>
       <w:r>
         <w:t>Bài 1</w:t>
       </w:r>
@@ -11774,7 +11826,7 @@
         <w:pStyle w:val="Heading1"/>
         <w:jc w:val="both"/>
       </w:pPr>
-      <w:bookmarkStart w:id="11" w:name="_Toc90359365"/>
+      <w:bookmarkStart w:id="11" w:name="_Toc90618285"/>
       <w:r>
         <w:t>Bài 1</w:t>
       </w:r>
@@ -13426,7 +13478,7 @@
         <w:pStyle w:val="Heading1"/>
         <w:jc w:val="both"/>
       </w:pPr>
-      <w:bookmarkStart w:id="12" w:name="_Toc90359366"/>
+      <w:bookmarkStart w:id="12" w:name="_Toc90618286"/>
       <w:r>
         <w:t>Bài 1</w:t>
       </w:r>
@@ -15351,7 +15403,7 @@
         <w:pStyle w:val="Heading1"/>
         <w:jc w:val="both"/>
       </w:pPr>
-      <w:bookmarkStart w:id="13" w:name="_Toc90359367"/>
+      <w:bookmarkStart w:id="13" w:name="_Toc90618287"/>
       <w:r>
         <w:t>Bài 1</w:t>
       </w:r>
@@ -16090,7 +16142,7 @@
         <w:pStyle w:val="Heading1"/>
         <w:jc w:val="both"/>
       </w:pPr>
-      <w:bookmarkStart w:id="14" w:name="_Toc90359368"/>
+      <w:bookmarkStart w:id="14" w:name="_Toc90618288"/>
       <w:r>
         <w:t xml:space="preserve">Bài </w:t>
       </w:r>
@@ -17719,7 +17771,7 @@
         <w:pStyle w:val="Heading1"/>
         <w:jc w:val="both"/>
       </w:pPr>
-      <w:bookmarkStart w:id="15" w:name="_Toc90359369"/>
+      <w:bookmarkStart w:id="15" w:name="_Toc90618289"/>
       <w:r>
         <w:t>Bài 1</w:t>
       </w:r>
@@ -18891,7 +18943,7 @@
         <w:pStyle w:val="Heading1"/>
         <w:jc w:val="both"/>
       </w:pPr>
-      <w:bookmarkStart w:id="16" w:name="_Toc90359370"/>
+      <w:bookmarkStart w:id="16" w:name="_Toc90618290"/>
       <w:r>
         <w:t>Bài 1</w:t>
       </w:r>
@@ -20240,7 +20292,7 @@
         <w:pStyle w:val="Heading1"/>
         <w:jc w:val="both"/>
       </w:pPr>
-      <w:bookmarkStart w:id="17" w:name="_Toc90359371"/>
+      <w:bookmarkStart w:id="17" w:name="_Toc90618291"/>
       <w:r>
         <w:lastRenderedPageBreak/>
         <w:t>Bài 1</w:t>
@@ -20282,10 +20334,7 @@
         <w:t xml:space="preserve">để </w:t>
       </w:r>
       <w:r>
-        <w:t xml:space="preserve">điều khiển </w:t>
-      </w:r>
-      <w:r>
-        <w:t xml:space="preserve">độ sáng của bóng đèn và tốc độ quay của quạt (DC motor). Nhiệt độ và độ sáng của môi trường sẽ được hiển thị trên màn hình LCD (sử dụng thư viện </w:t>
+        <w:t xml:space="preserve">điều khiển độ sáng của bóng đèn và tốc độ quay của quạt (DC motor). Nhiệt độ và độ sáng của môi trường sẽ được hiển thị trên màn hình LCD (sử dụng thư viện </w:t>
       </w:r>
       <w:r>
         <w:t>LiquidCrystal.h</w:t>
@@ -20306,13 +20355,7 @@
         <w:t>của Arduino.</w:t>
       </w:r>
       <w:r>
-        <w:t xml:space="preserve"> Bóng đèn được đấu vào chân 10, động cơ DC được đấu vào chân 9 </w:t>
-      </w:r>
-      <w:r>
-        <w:t>của Arduino</w:t>
-      </w:r>
-      <w:r>
-        <w:t>. Cảm biến độ sáng được đấu vào chân A0, và cảm biến nhiệt độ TMP36 được đấu vào chân A1 của Arduino.</w:t>
+        <w:t xml:space="preserve"> Bóng đèn được đấu vào chân 10, động cơ DC được đấu vào chân 9 của Arduino. Cảm biến độ sáng được đấu vào chân A0, và cảm biến nhiệt độ TMP36 được đấu vào chân A1 của Arduino.</w:t>
       </w:r>
     </w:p>
     <w:p>
@@ -20829,23 +20872,7 @@
           <w:sz w:val="26"/>
           <w:szCs w:val="26"/>
         </w:rPr>
-        <w:t xml:space="preserve">250 </w:t>
-      </w:r>
-      <w:r>
-        <w:rPr>
-          <w:rFonts w:ascii="Times New Roman" w:hAnsi="Times New Roman" w:cs="Times New Roman"/>
-          <w:sz w:val="26"/>
-          <w:szCs w:val="26"/>
-        </w:rPr>
-        <w:t>kΩ</w:t>
-      </w:r>
-      <w:r>
-        <w:rPr>
-          <w:rFonts w:ascii="Times New Roman" w:hAnsi="Times New Roman" w:cs="Times New Roman"/>
-          <w:sz w:val="26"/>
-          <w:szCs w:val="26"/>
-        </w:rPr>
-        <w:t>)</w:t>
+        <w:t>250 kΩ)</w:t>
       </w:r>
     </w:p>
     <w:p>
@@ -20989,15 +21016,7 @@
           <w:sz w:val="26"/>
           <w:szCs w:val="26"/>
         </w:rPr>
-        <w:t xml:space="preserve">Cảm biến độ sáng: </w:t>
-      </w:r>
-      <w:r>
-        <w:rPr>
-          <w:rFonts w:ascii="Times New Roman" w:hAnsi="Times New Roman" w:cs="Times New Roman"/>
-          <w:sz w:val="26"/>
-          <w:szCs w:val="26"/>
-        </w:rPr>
-        <w:t>trả ra giá trị từ (0 - 1023)</w:t>
+        <w:t>Cảm biến độ sáng: trả ra giá trị từ (0 - 1023)</w:t>
       </w:r>
     </w:p>
     <w:p>
@@ -21057,34 +21076,7 @@
           <w:sz w:val="25"/>
           <w:szCs w:val="25"/>
         </w:rPr>
-        <w:t> độ C</w:t>
-      </w:r>
-      <w:r>
-        <w:rPr>
-          <w:rFonts w:ascii="Segoe UI" w:hAnsi="Segoe UI" w:cs="Segoe UI"/>
-          <w:color w:val="000000"/>
-          <w:sz w:val="25"/>
-          <w:szCs w:val="25"/>
-        </w:rPr>
-        <w:t>. K</w:t>
-      </w:r>
-      <w:r>
-        <w:rPr>
-          <w:rFonts w:ascii="Segoe UI" w:hAnsi="Segoe UI" w:cs="Segoe UI"/>
-          <w:color w:val="000000"/>
-          <w:sz w:val="25"/>
-          <w:szCs w:val="25"/>
-        </w:rPr>
-        <w:t>hi Arduino làm việc nó sẽ trả tín hiệu tương tự này về giá trị từ 0-1023</w:t>
-      </w:r>
-      <w:r>
-        <w:rPr>
-          <w:rFonts w:ascii="Segoe UI" w:hAnsi="Segoe UI" w:cs="Segoe UI"/>
-          <w:color w:val="000000"/>
-          <w:sz w:val="25"/>
-          <w:szCs w:val="25"/>
-        </w:rPr>
-        <w:t>.</w:t>
+        <w:t> độ C. Khi Arduino làm việc nó sẽ trả tín hiệu tương tự này về giá trị từ 0-1023.</w:t>
       </w:r>
     </w:p>
     <w:p>
@@ -21473,13 +21465,7 @@
               <w:jc w:val="both"/>
             </w:pPr>
             <w:r>
-              <w:t xml:space="preserve">  </w:t>
-            </w:r>
-            <w:r>
-              <w:t xml:space="preserve">  </w:t>
-            </w:r>
-            <w:r>
-              <w:t>//Điều chỉnh độ sáng của đèn theo độ sáng của môi trường</w:t>
+              <w:t xml:space="preserve">    //Điều chỉnh độ sáng của đèn theo độ sáng của môi trường</w:t>
             </w:r>
           </w:p>
           <w:p>
@@ -21535,13 +21521,7 @@
               <w:jc w:val="both"/>
             </w:pPr>
             <w:r>
-              <w:t xml:space="preserve">  </w:t>
-            </w:r>
-            <w:r>
-              <w:t xml:space="preserve">  </w:t>
-            </w:r>
-            <w:r>
-              <w:t>//thiệt lập độ sáng cho bóng đèn</w:t>
+              <w:t xml:space="preserve">    //thiệt lập độ sáng cho bóng đèn</w:t>
             </w:r>
           </w:p>
           <w:p>
@@ -21877,7 +21857,7 @@
         <w:pStyle w:val="Heading1"/>
         <w:jc w:val="both"/>
       </w:pPr>
-      <w:bookmarkStart w:id="18" w:name="_Toc90359372"/>
+      <w:bookmarkStart w:id="18" w:name="_Toc90618292"/>
       <w:r>
         <w:t>Bài 1. Nháy Led</w:t>
       </w:r>
@@ -22470,7 +22450,7 @@
         <w:pStyle w:val="Heading1"/>
         <w:jc w:val="both"/>
       </w:pPr>
-      <w:bookmarkStart w:id="19" w:name="_Toc90359373"/>
+      <w:bookmarkStart w:id="19" w:name="_Toc90618293"/>
       <w:r>
         <w:t xml:space="preserve">Bài </w:t>
       </w:r>
@@ -25432,7 +25412,7 @@
         <w:pStyle w:val="Heading1"/>
         <w:jc w:val="both"/>
       </w:pPr>
-      <w:bookmarkStart w:id="20" w:name="_Toc90359374"/>
+      <w:bookmarkStart w:id="20" w:name="_Toc90618294"/>
       <w:r>
         <w:t xml:space="preserve">Bài </w:t>
       </w:r>
@@ -26186,7 +26166,7 @@
         <w:pStyle w:val="Heading1"/>
         <w:jc w:val="both"/>
       </w:pPr>
-      <w:bookmarkStart w:id="21" w:name="_Toc90359375"/>
+      <w:bookmarkStart w:id="21" w:name="_Toc90618295"/>
       <w:r>
         <w:t xml:space="preserve">Bài </w:t>
       </w:r>
@@ -27037,7 +27017,7 @@
         <w:pStyle w:val="Heading1"/>
         <w:jc w:val="both"/>
       </w:pPr>
-      <w:bookmarkStart w:id="22" w:name="_Toc90359376"/>
+      <w:bookmarkStart w:id="22" w:name="_Toc90618296"/>
       <w:r>
         <w:t xml:space="preserve">Bài </w:t>
       </w:r>
@@ -28805,7 +28785,7 @@
         <w:pStyle w:val="Heading1"/>
         <w:jc w:val="both"/>
       </w:pPr>
-      <w:bookmarkStart w:id="23" w:name="_Toc90359377"/>
+      <w:bookmarkStart w:id="23" w:name="_Toc90618297"/>
       <w:r>
         <w:t xml:space="preserve">Bài </w:t>
       </w:r>
@@ -28817,6 +28797,9 @@
       </w:r>
       <w:r>
         <w:t xml:space="preserve"> Điều kiển Motor - STM32</w:t>
+      </w:r>
+      <w:r>
+        <w:t xml:space="preserve"> (lập trình timer cơ bản)</w:t>
       </w:r>
       <w:bookmarkEnd w:id="23"/>
     </w:p>
@@ -30370,6 +30353,717 @@
             <w:r>
               <w:tab/>
               <w:t>HAL_GPIO_WritePin(GPIOD,GPIO_PIN_15,GPIO_PIN_RESET);</w:t>
+            </w:r>
+          </w:p>
+          <w:p>
+            <w:pPr>
+              <w:pStyle w:val="code"/>
+              <w:jc w:val="both"/>
+              <w:rPr>
+                <w:sz w:val="28"/>
+                <w:szCs w:val="28"/>
+              </w:rPr>
+            </w:pPr>
+            <w:r>
+              <w:t>}</w:t>
+            </w:r>
+          </w:p>
+        </w:tc>
+      </w:tr>
+    </w:tbl>
+    <w:p>
+      <w:pPr>
+        <w:pStyle w:val="ListParagraph"/>
+        <w:jc w:val="both"/>
+        <w:rPr>
+          <w:sz w:val="28"/>
+          <w:szCs w:val="28"/>
+        </w:rPr>
+      </w:pPr>
+    </w:p>
+    <w:p>
+      <w:pPr>
+        <w:pStyle w:val="Heading1"/>
+        <w:jc w:val="both"/>
+      </w:pPr>
+    </w:p>
+    <w:p/>
+    <w:p/>
+    <w:p/>
+    <w:p/>
+    <w:p/>
+    <w:p/>
+    <w:p/>
+    <w:p/>
+    <w:p/>
+    <w:p>
+      <w:pPr>
+        <w:pStyle w:val="Heading1"/>
+        <w:jc w:val="both"/>
+      </w:pPr>
+      <w:bookmarkStart w:id="24" w:name="_Toc90618298"/>
+      <w:r>
+        <w:lastRenderedPageBreak/>
+        <w:t xml:space="preserve">Bài </w:t>
+      </w:r>
+      <w:r>
+        <w:t>7</w:t>
+      </w:r>
+      <w:r>
+        <w:t>.</w:t>
+      </w:r>
+      <w:r>
+        <w:t xml:space="preserve"> </w:t>
+      </w:r>
+      <w:r>
+        <w:t>Chuyển đổi tín hiệu analog nhận được từ chiết áp sang tín hiệu số (ADC)</w:t>
+      </w:r>
+      <w:bookmarkEnd w:id="24"/>
+    </w:p>
+    <w:p>
+      <w:pPr>
+        <w:pStyle w:val="Heading2"/>
+        <w:jc w:val="both"/>
+      </w:pPr>
+      <w:r>
+        <w:t>Mô tả</w:t>
+      </w:r>
+    </w:p>
+    <w:p>
+      <w:pPr>
+        <w:pStyle w:val="NoSpacing"/>
+      </w:pPr>
+      <w:r>
+        <w:t>Đây là bài thực hành lập trình board mạch STM32, bài này sẽ điều khiển động cơ DC thông qua biến trở(chiết áp), khi điều chỉnh biến trở và board mạch thu được giá trị(0 - 4095) từ 2049 trở lên thì động cơ sẽ quay, ngược lại sẽ không quay. Biến trở được đấu vào chân PA0 và động cơ DC sẽ được đấu vào chân PD0 của STM32.</w:t>
+      </w:r>
+    </w:p>
+    <w:p>
+      <w:pPr>
+        <w:pStyle w:val="Heading2"/>
+      </w:pPr>
+      <w:r>
+        <w:rPr>
+          <w:noProof/>
+        </w:rPr>
+        <mc:AlternateContent>
+          <mc:Choice Requires="wps">
+            <w:drawing>
+              <wp:anchor distT="0" distB="0" distL="114300" distR="114300" simplePos="0" relativeHeight="251754496" behindDoc="0" locked="0" layoutInCell="1" allowOverlap="1" wp14:anchorId="7C5EBD31" wp14:editId="40B4FAC4">
+                <wp:simplePos x="0" y="0"/>
+                <wp:positionH relativeFrom="margin">
+                  <wp:align>center</wp:align>
+                </wp:positionH>
+                <wp:positionV relativeFrom="paragraph">
+                  <wp:posOffset>1828800</wp:posOffset>
+                </wp:positionV>
+                <wp:extent cx="1790700" cy="635"/>
+                <wp:effectExtent l="0" t="0" r="0" b="0"/>
+                <wp:wrapTopAndBottom/>
+                <wp:docPr id="51" name="Text Box 51"/>
+                <wp:cNvGraphicFramePr/>
+                <a:graphic xmlns:a="http://schemas.openxmlformats.org/drawingml/2006/main">
+                  <a:graphicData uri="http://schemas.microsoft.com/office/word/2010/wordprocessingShape">
+                    <wps:wsp>
+                      <wps:cNvSpPr txBox="1"/>
+                      <wps:spPr>
+                        <a:xfrm>
+                          <a:off x="0" y="0"/>
+                          <a:ext cx="1790700" cy="635"/>
+                        </a:xfrm>
+                        <a:prstGeom prst="rect">
+                          <a:avLst/>
+                        </a:prstGeom>
+                        <a:solidFill>
+                          <a:prstClr val="white"/>
+                        </a:solidFill>
+                        <a:ln>
+                          <a:noFill/>
+                        </a:ln>
+                      </wps:spPr>
+                      <wps:txbx>
+                        <w:txbxContent>
+                          <w:p>
+                            <w:pPr>
+                              <w:pStyle w:val="Caption"/>
+                              <w:rPr>
+                                <w:rFonts w:ascii="Times New Roman" w:hAnsi="Times New Roman" w:cs="Times New Roman"/>
+                                <w:noProof/>
+                              </w:rPr>
+                            </w:pPr>
+                            <w:r>
+                              <w:t xml:space="preserve">Hình </w:t>
+                            </w:r>
+                            <w:r>
+                              <w:t>7</w:t>
+                            </w:r>
+                            <w:r>
+                              <w:t>. Sơ đồ mạch STM32F401VE.</w:t>
+                            </w:r>
+                          </w:p>
+                        </w:txbxContent>
+                      </wps:txbx>
+                      <wps:bodyPr rot="0" spcFirstLastPara="0" vertOverflow="overflow" horzOverflow="overflow" vert="horz" wrap="square" lIns="0" tIns="0" rIns="0" bIns="0" numCol="1" spcCol="0" rtlCol="0" fromWordArt="0" anchor="t" anchorCtr="0" forceAA="0" compatLnSpc="1">
+                        <a:prstTxWarp prst="textNoShape">
+                          <a:avLst/>
+                        </a:prstTxWarp>
+                        <a:spAutoFit/>
+                      </wps:bodyPr>
+                    </wps:wsp>
+                  </a:graphicData>
+                </a:graphic>
+                <wp14:sizeRelH relativeFrom="margin">
+                  <wp14:pctWidth>0</wp14:pctWidth>
+                </wp14:sizeRelH>
+              </wp:anchor>
+            </w:drawing>
+          </mc:Choice>
+          <mc:Fallback>
+            <w:pict>
+              <v:shape w14:anchorId="7C5EBD31" id="Text Box 51" o:spid="_x0000_s1051" type="#_x0000_t202" style="position:absolute;left:0;text-align:left;margin-left:0;margin-top:2in;width:141pt;height:.05pt;z-index:251754496;visibility:visible;mso-wrap-style:square;mso-width-percent:0;mso-wrap-distance-left:9pt;mso-wrap-distance-top:0;mso-wrap-distance-right:9pt;mso-wrap-distance-bottom:0;mso-position-horizontal:center;mso-position-horizontal-relative:margin;mso-position-vertical:absolute;mso-position-vertical-relative:text;mso-width-percent:0;mso-width-relative:margin;v-text-anchor:top" o:gfxdata="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" stroked="f">
+                <v:textbox style="mso-fit-shape-to-text:t" inset="0,0,0,0">
+                  <w:txbxContent>
+                    <w:p>
+                      <w:pPr>
+                        <w:pStyle w:val="Caption"/>
+                        <w:rPr>
+                          <w:rFonts w:ascii="Times New Roman" w:hAnsi="Times New Roman" w:cs="Times New Roman"/>
+                          <w:noProof/>
+                        </w:rPr>
+                      </w:pPr>
+                      <w:r>
+                        <w:t xml:space="preserve">Hình </w:t>
+                      </w:r>
+                      <w:r>
+                        <w:t>7</w:t>
+                      </w:r>
+                      <w:r>
+                        <w:t>. Sơ đồ mạch STM32F401VE.</w:t>
+                      </w:r>
+                    </w:p>
+                  </w:txbxContent>
+                </v:textbox>
+                <w10:wrap type="topAndBottom" anchorx="margin"/>
+              </v:shape>
+            </w:pict>
+          </mc:Fallback>
+        </mc:AlternateContent>
+      </w:r>
+      <w:r>
+        <w:rPr>
+          <w:noProof/>
+        </w:rPr>
+        <w:drawing>
+          <wp:anchor distT="0" distB="0" distL="114300" distR="114300" simplePos="0" relativeHeight="251755520" behindDoc="0" locked="0" layoutInCell="1" allowOverlap="1" wp14:anchorId="66622556" wp14:editId="50AADB01">
+            <wp:simplePos x="0" y="0"/>
+            <wp:positionH relativeFrom="margin">
+              <wp:align>center</wp:align>
+            </wp:positionH>
+            <wp:positionV relativeFrom="paragraph">
+              <wp:posOffset>220980</wp:posOffset>
+            </wp:positionV>
+            <wp:extent cx="3788410" cy="1569720"/>
+            <wp:effectExtent l="0" t="0" r="2540" b="0"/>
+            <wp:wrapTopAndBottom/>
+            <wp:docPr id="54" name="Picture 54"/>
+            <wp:cNvGraphicFramePr>
+              <a:graphicFrameLocks xmlns:a="http://schemas.openxmlformats.org/drawingml/2006/main" noChangeAspect="1"/>
+            </wp:cNvGraphicFramePr>
+            <a:graphic xmlns:a="http://schemas.openxmlformats.org/drawingml/2006/main">
+              <a:graphicData uri="http://schemas.openxmlformats.org/drawingml/2006/picture">
+                <pic:pic xmlns:pic="http://schemas.openxmlformats.org/drawingml/2006/picture">
+                  <pic:nvPicPr>
+                    <pic:cNvPr id="54" name="Picture 54"/>
+                    <pic:cNvPicPr/>
+                  </pic:nvPicPr>
+                  <pic:blipFill>
+                    <a:blip r:embed="rId32">
+                      <a:extLst>
+                        <a:ext uri="{28A0092B-C50C-407E-A947-70E740481C1C}">
+                          <a14:useLocalDpi xmlns:a14="http://schemas.microsoft.com/office/drawing/2010/main" val="0"/>
+                        </a:ext>
+                      </a:extLst>
+                    </a:blip>
+                    <a:stretch>
+                      <a:fillRect/>
+                    </a:stretch>
+                  </pic:blipFill>
+                  <pic:spPr>
+                    <a:xfrm>
+                      <a:off x="0" y="0"/>
+                      <a:ext cx="3788410" cy="1569720"/>
+                    </a:xfrm>
+                    <a:prstGeom prst="rect">
+                      <a:avLst/>
+                    </a:prstGeom>
+                  </pic:spPr>
+                </pic:pic>
+              </a:graphicData>
+            </a:graphic>
+            <wp14:sizeRelH relativeFrom="margin">
+              <wp14:pctWidth>0</wp14:pctWidth>
+            </wp14:sizeRelH>
+            <wp14:sizeRelV relativeFrom="margin">
+              <wp14:pctHeight>0</wp14:pctHeight>
+            </wp14:sizeRelV>
+          </wp:anchor>
+        </w:drawing>
+      </w:r>
+      <w:r>
+        <w:t>Sơ đồ thiết kế</w:t>
+      </w:r>
+    </w:p>
+    <w:p>
+      <w:pPr>
+        <w:pStyle w:val="Heading2"/>
+        <w:jc w:val="both"/>
+      </w:pPr>
+      <w:r>
+        <w:t>Đặc điểm linh kiện</w:t>
+      </w:r>
+    </w:p>
+    <w:p>
+      <w:pPr>
+        <w:pStyle w:val="ListParagraph"/>
+        <w:numPr>
+          <w:ilvl w:val="0"/>
+          <w:numId w:val="7"/>
+        </w:numPr>
+        <w:ind w:left="990" w:hanging="270"/>
+        <w:jc w:val="both"/>
+        <w:rPr>
+          <w:rFonts w:ascii="Times New Roman" w:hAnsi="Times New Roman" w:cs="Times New Roman"/>
+          <w:sz w:val="26"/>
+          <w:szCs w:val="26"/>
+        </w:rPr>
+      </w:pPr>
+      <w:r>
+        <w:rPr>
+          <w:rFonts w:ascii="Times New Roman" w:hAnsi="Times New Roman" w:cs="Times New Roman"/>
+          <w:sz w:val="26"/>
+          <w:szCs w:val="26"/>
+        </w:rPr>
+        <w:t xml:space="preserve">Motor: </w:t>
+      </w:r>
+      <w:r>
+        <w:rPr>
+          <w:rFonts w:ascii="Times New Roman" w:hAnsi="Times New Roman" w:cs="Times New Roman"/>
+          <w:sz w:val="26"/>
+          <w:szCs w:val="26"/>
+        </w:rPr>
+        <w:t>1</w:t>
+      </w:r>
+      <w:r>
+        <w:rPr>
+          <w:rFonts w:ascii="Times New Roman" w:hAnsi="Times New Roman" w:cs="Times New Roman"/>
+          <w:sz w:val="26"/>
+          <w:szCs w:val="26"/>
+        </w:rPr>
+        <w:t xml:space="preserve"> motor DC</w:t>
+      </w:r>
+    </w:p>
+    <w:p>
+      <w:pPr>
+        <w:pStyle w:val="ListParagraph"/>
+        <w:numPr>
+          <w:ilvl w:val="0"/>
+          <w:numId w:val="7"/>
+        </w:numPr>
+        <w:ind w:left="990" w:hanging="270"/>
+        <w:jc w:val="both"/>
+        <w:rPr>
+          <w:rFonts w:ascii="Times New Roman" w:hAnsi="Times New Roman" w:cs="Times New Roman"/>
+          <w:sz w:val="26"/>
+          <w:szCs w:val="26"/>
+        </w:rPr>
+      </w:pPr>
+      <w:r>
+        <w:rPr>
+          <w:rFonts w:ascii="Times New Roman" w:hAnsi="Times New Roman" w:cs="Times New Roman"/>
+          <w:sz w:val="26"/>
+          <w:szCs w:val="26"/>
+        </w:rPr>
+        <w:t>Biến trở: 1 biến trở RV1 (1kΩ)</w:t>
+      </w:r>
+    </w:p>
+    <w:p>
+      <w:pPr>
+        <w:pStyle w:val="ListParagraph"/>
+        <w:numPr>
+          <w:ilvl w:val="0"/>
+          <w:numId w:val="7"/>
+        </w:numPr>
+        <w:ind w:left="990" w:hanging="270"/>
+        <w:jc w:val="both"/>
+        <w:rPr>
+          <w:rFonts w:ascii="Times New Roman" w:hAnsi="Times New Roman" w:cs="Times New Roman"/>
+          <w:sz w:val="26"/>
+          <w:szCs w:val="26"/>
+        </w:rPr>
+      </w:pPr>
+      <w:r>
+        <w:rPr>
+          <w:rFonts w:ascii="Times New Roman" w:hAnsi="Times New Roman" w:cs="Times New Roman"/>
+          <w:sz w:val="26"/>
+          <w:szCs w:val="26"/>
+        </w:rPr>
+        <w:t xml:space="preserve">Mạch </w:t>
+      </w:r>
+      <w:r>
+        <w:rPr>
+          <w:rFonts w:ascii="Times New Roman" w:hAnsi="Times New Roman" w:cs="Times New Roman"/>
+          <w:sz w:val="26"/>
+          <w:szCs w:val="26"/>
+        </w:rPr>
+        <w:t>STM32F401VE</w:t>
+      </w:r>
+    </w:p>
+    <w:p>
+      <w:pPr>
+        <w:pStyle w:val="Heading2"/>
+        <w:jc w:val="both"/>
+      </w:pPr>
+      <w:r>
+        <w:t>Mã lệnh chính</w:t>
+      </w:r>
+    </w:p>
+    <w:tbl>
+      <w:tblPr>
+        <w:tblStyle w:val="TableGrid"/>
+        <w:tblW w:w="8730" w:type="dxa"/>
+        <w:tblInd w:w="715" w:type="dxa"/>
+        <w:tblLook w:val="04A0" w:firstRow="1" w:lastRow="0" w:firstColumn="1" w:lastColumn="0" w:noHBand="0" w:noVBand="1"/>
+      </w:tblPr>
+      <w:tblGrid>
+        <w:gridCol w:w="8730"/>
+      </w:tblGrid>
+      <w:tr>
+        <w:trPr>
+          <w:trHeight w:val="666"/>
+        </w:trPr>
+        <w:tc>
+          <w:tcPr>
+            <w:tcW w:w="8730" w:type="dxa"/>
+          </w:tcPr>
+          <w:p>
+            <w:pPr>
+              <w:pStyle w:val="code"/>
+              <w:jc w:val="both"/>
+            </w:pPr>
+            <w:r>
+              <w:t>#include "main.h"</w:t>
+            </w:r>
+          </w:p>
+          <w:p>
+            <w:pPr>
+              <w:pStyle w:val="code"/>
+              <w:jc w:val="both"/>
+            </w:pPr>
+          </w:p>
+          <w:p>
+            <w:pPr>
+              <w:pStyle w:val="code"/>
+              <w:jc w:val="both"/>
+            </w:pPr>
+            <w:r>
+              <w:t>/* Private variables ---------------------------------------------------------*/</w:t>
+            </w:r>
+          </w:p>
+          <w:p>
+            <w:pPr>
+              <w:pStyle w:val="code"/>
+              <w:jc w:val="both"/>
+            </w:pPr>
+            <w:r>
+              <w:t>ADC_HandleTypeDef hadc1;</w:t>
+            </w:r>
+          </w:p>
+          <w:p>
+            <w:pPr>
+              <w:pStyle w:val="code"/>
+              <w:jc w:val="both"/>
+            </w:pPr>
+            <w:r>
+              <w:t>DMA_HandleTypeDef hdma_adc1;</w:t>
+            </w:r>
+          </w:p>
+          <w:p>
+            <w:pPr>
+              <w:pStyle w:val="code"/>
+              <w:jc w:val="both"/>
+            </w:pPr>
+          </w:p>
+          <w:p>
+            <w:pPr>
+              <w:pStyle w:val="code"/>
+              <w:jc w:val="both"/>
+            </w:pPr>
+            <w:r>
+              <w:t>/* Private function prototypes -----------------------------------------------*/</w:t>
+            </w:r>
+          </w:p>
+          <w:p>
+            <w:pPr>
+              <w:pStyle w:val="code"/>
+              <w:jc w:val="both"/>
+            </w:pPr>
+            <w:r>
+              <w:t>void SystemClock_Config(void);</w:t>
+            </w:r>
+          </w:p>
+          <w:p>
+            <w:pPr>
+              <w:pStyle w:val="code"/>
+              <w:jc w:val="both"/>
+            </w:pPr>
+            <w:r>
+              <w:t>static void MX_GPIO_Init(void);</w:t>
+            </w:r>
+          </w:p>
+          <w:p>
+            <w:pPr>
+              <w:pStyle w:val="code"/>
+              <w:jc w:val="both"/>
+            </w:pPr>
+            <w:r>
+              <w:t>static void MX_DMA_Init(void);</w:t>
+            </w:r>
+          </w:p>
+          <w:p>
+            <w:pPr>
+              <w:pStyle w:val="code"/>
+              <w:jc w:val="both"/>
+            </w:pPr>
+            <w:r>
+              <w:t>static void MX_ADC1_Init(void);</w:t>
+            </w:r>
+          </w:p>
+          <w:p>
+            <w:pPr>
+              <w:pStyle w:val="code"/>
+              <w:jc w:val="both"/>
+            </w:pPr>
+          </w:p>
+          <w:p>
+            <w:pPr>
+              <w:pStyle w:val="code"/>
+              <w:jc w:val="both"/>
+            </w:pPr>
+            <w:r>
+              <w:t>volatile uint32_t res_value;</w:t>
+            </w:r>
+          </w:p>
+          <w:p>
+            <w:pPr>
+              <w:pStyle w:val="code"/>
+              <w:jc w:val="both"/>
+            </w:pPr>
+          </w:p>
+          <w:p>
+            <w:pPr>
+              <w:pStyle w:val="code"/>
+              <w:jc w:val="both"/>
+            </w:pPr>
+            <w:r>
+              <w:t>int main(void)</w:t>
+            </w:r>
+            <w:r>
+              <w:t xml:space="preserve"> </w:t>
+            </w:r>
+            <w:r>
+              <w:t>{</w:t>
+            </w:r>
+          </w:p>
+          <w:p>
+            <w:pPr>
+              <w:pStyle w:val="code"/>
+              <w:jc w:val="both"/>
+            </w:pPr>
+            <w:r>
+              <w:t xml:space="preserve">  HAL_Init();</w:t>
+            </w:r>
+          </w:p>
+          <w:p>
+            <w:pPr>
+              <w:pStyle w:val="code"/>
+              <w:jc w:val="both"/>
+            </w:pPr>
+            <w:r>
+              <w:t xml:space="preserve">  SystemClock_Config();</w:t>
+            </w:r>
+          </w:p>
+          <w:p>
+            <w:pPr>
+              <w:pStyle w:val="code"/>
+              <w:jc w:val="both"/>
+            </w:pPr>
+            <w:r>
+              <w:lastRenderedPageBreak/>
+              <w:tab/>
+            </w:r>
+          </w:p>
+          <w:p>
+            <w:pPr>
+              <w:pStyle w:val="code"/>
+              <w:jc w:val="both"/>
+            </w:pPr>
+            <w:r>
+              <w:t xml:space="preserve">  MX_GPIO_Init();</w:t>
+            </w:r>
+          </w:p>
+          <w:p>
+            <w:pPr>
+              <w:pStyle w:val="code"/>
+              <w:jc w:val="both"/>
+            </w:pPr>
+            <w:r>
+              <w:t xml:space="preserve">  MX_DMA_Init();</w:t>
+            </w:r>
+          </w:p>
+          <w:p>
+            <w:pPr>
+              <w:pStyle w:val="code"/>
+              <w:jc w:val="both"/>
+            </w:pPr>
+            <w:r>
+              <w:t xml:space="preserve">  MX_ADC1_Init();</w:t>
+            </w:r>
+          </w:p>
+          <w:p>
+            <w:pPr>
+              <w:pStyle w:val="code"/>
+              <w:jc w:val="both"/>
+            </w:pPr>
+            <w:r>
+              <w:t xml:space="preserve"> </w:t>
+            </w:r>
+          </w:p>
+          <w:p>
+            <w:pPr>
+              <w:pStyle w:val="code"/>
+              <w:jc w:val="both"/>
+            </w:pPr>
+            <w:r>
+              <w:t xml:space="preserve">  while (1) {</w:t>
+            </w:r>
+          </w:p>
+          <w:p>
+            <w:pPr>
+              <w:pStyle w:val="code"/>
+              <w:jc w:val="both"/>
+            </w:pPr>
+            <w:r>
+              <w:t xml:space="preserve">   </w:t>
+            </w:r>
+            <w:r>
+              <w:t xml:space="preserve">                      </w:t>
+            </w:r>
+            <w:r>
+              <w:t xml:space="preserve"> HAL_ADC_Start_DMA(&amp;hadc1,(uint32_t*)res_value,1);</w:t>
+            </w:r>
+          </w:p>
+          <w:p>
+            <w:pPr>
+              <w:pStyle w:val="code"/>
+              <w:jc w:val="both"/>
+            </w:pPr>
+            <w:r>
+              <w:tab/>
+            </w:r>
+            <w:r>
+              <w:tab/>
+              <w:t>HAL_Delay(1000);</w:t>
+            </w:r>
+          </w:p>
+          <w:p>
+            <w:pPr>
+              <w:pStyle w:val="code"/>
+              <w:jc w:val="both"/>
+            </w:pPr>
+            <w:r>
+              <w:tab/>
+            </w:r>
+            <w:r>
+              <w:tab/>
+              <w:t>HAL_ADC_Stop_DMA(&amp;hadc1);</w:t>
+            </w:r>
+          </w:p>
+          <w:p>
+            <w:pPr>
+              <w:pStyle w:val="code"/>
+              <w:jc w:val="both"/>
+            </w:pPr>
+            <w:r>
+              <w:tab/>
+            </w:r>
+            <w:r>
+              <w:tab/>
+              <w:t>if(res_value &gt; 2049)</w:t>
+            </w:r>
+          </w:p>
+          <w:p>
+            <w:pPr>
+              <w:pStyle w:val="code"/>
+              <w:jc w:val="both"/>
+            </w:pPr>
+            <w:r>
+              <w:tab/>
+            </w:r>
+            <w:r>
+              <w:tab/>
+            </w:r>
+            <w:r>
+              <w:tab/>
+              <w:t>HAL_GPIO_WritePin(GPIOD,GPIO_PIN_0,GPIO_PIN_SET);</w:t>
+            </w:r>
+          </w:p>
+          <w:p>
+            <w:pPr>
+              <w:pStyle w:val="code"/>
+              <w:jc w:val="both"/>
+            </w:pPr>
+            <w:r>
+              <w:tab/>
+            </w:r>
+            <w:r>
+              <w:tab/>
+              <w:t xml:space="preserve">else </w:t>
+            </w:r>
+          </w:p>
+          <w:p>
+            <w:pPr>
+              <w:pStyle w:val="code"/>
+              <w:jc w:val="both"/>
+            </w:pPr>
+            <w:r>
+              <w:tab/>
+            </w:r>
+            <w:r>
+              <w:tab/>
+            </w:r>
+            <w:r>
+              <w:tab/>
+              <w:t>HAL_GPIO_WritePin(GPIOD,GPIO_PIN_0,GPIO_PIN_RESET);</w:t>
+            </w:r>
+          </w:p>
+          <w:p>
+            <w:pPr>
+              <w:pStyle w:val="code"/>
+              <w:jc w:val="both"/>
+            </w:pPr>
+            <w:r>
+              <w:tab/>
+            </w:r>
+            <w:r>
+              <w:tab/>
+            </w:r>
+          </w:p>
+          <w:p>
+            <w:pPr>
+              <w:pStyle w:val="code"/>
+              <w:jc w:val="both"/>
+            </w:pPr>
+            <w:r>
+              <w:t xml:space="preserve">  }</w:t>
             </w:r>
           </w:p>
           <w:p>

</xml_diff>